<commit_message>
Fixed #253 Moving from POI 3.16 to 3.17.
</commit_message>
<xml_diff>
--- a/tests/org.obeonetwork.m2doc.cdo.tests/resources/serverWithAuthentication/noServer/noServer-expected-generation.docx
+++ b/tests/org.obeonetwork.m2doc.cdo.tests/resources/serverWithAuthentication/noServer/noServer-expected-generation.docx
@@ -55,7 +55,7 @@
           <w:b w:val="true"/>
           <w:color w:val="FFA500"/>
         </w:rPr>
-        <w:t>aqlFeatureAccess(org.eclipse.emf.ecore.EObject,java.lang.String) with arguments [org.eclipse.emf.ecore.impl.EObjectImpl@6b0796d4 (eProxyURI: cdo://5ef25598-0af9-4436-b7df-5764732e4c0b/anydsl.ecore#L3), name] failed:
+        <w:t>aqlFeatureAccess(org.eclipse.emf.ecore.EObject,java.lang.String) with arguments [org.eclipse.emf.ecore.impl.EObjectImpl@1e5bc4e7 (eProxyURI: cdo://5ef25598-0af9-4436-b7df-5764732e4c0b/anydsl.ecore#L3), name] failed:
 	Feature name not found in EClass EObject
 org.eclipse.acceleo.query.runtime.AcceleoQueryEvaluationException: Feature name not found in EClass EObject
 	at org.eclipse.acceleo.query.services.EObjectServices.aqlFeatureAccess(EObjectServices.java:1575)
@@ -74,42 +74,36 @@
 	at org.eclipse.emf.ecore.util.Switch.doSwitch(Switch.java:69)
 	at org.eclipse.acceleo.query.parser.AstEvaluator.eval(AstEvaluator.java:112)
 	at org.eclipse.acceleo.query.runtime.impl.QueryEvaluationEngine.eval(QueryEvaluationEngine.java:52)
-	at org.obeonetwork.m2doc.generator.M2DocEvaluator.caseQuery(M2DocEvaluator.java:477)
+	at org.obeonetwork.m2doc.generator.M2DocEvaluator.caseQuery(M2DocEvaluator.java:540)
 	at org.obeonetwork.m2doc.generator.M2DocEvaluator.caseQuery(M2DocEvaluator.java:1)
-	at org.obeonetwork.m2doc.template.util.TemplateSwitch.doSwitch(TemplateSwitch.java:172)
+	at org.obeonetwork.m2doc.template.util.TemplateSwitch.doSwitch(TemplateSwitch.java:186)
 	at org.eclipse.emf.ecore.util.Switch.doSwitch(Switch.java:53)
 	at org.eclipse.emf.ecore.util.Switch.doSwitch(Switch.java:69)
-	at org.obeonetwork.m2doc.generator.M2DocEvaluator.doSwitch(M2DocEvaluator.java:865)
-	at org.obeonetwork.m2doc.generator.M2DocEvaluator.caseBlock(M2DocEvaluator.java:1063)
+	at org.obeonetwork.m2doc.generator.M2DocEvaluator.doSwitch(M2DocEvaluator.java:1038)
+	at org.obeonetwork.m2doc.generator.M2DocEvaluator.caseBlock(M2DocEvaluator.java:1254)
 	at org.obeonetwork.m2doc.generator.M2DocEvaluator.caseBlock(M2DocEvaluator.java:1)
-	at org.obeonetwork.m2doc.template.util.TemplateSwitch.doSwitch(TemplateSwitch.java:183)
+	at org.obeonetwork.m2doc.template.util.TemplateSwitch.doSwitch(TemplateSwitch.java:199)
 	at org.eclipse.emf.ecore.util.Switch.doSwitch(Switch.java:53)
 	at org.eclipse.emf.ecore.util.Switch.doSwitch(Switch.java:69)
-	at org.obeonetwork.m2doc.generator.M2DocEvaluator.doSwitch(M2DocEvaluator.java:865)
-	at org.obeonetwork.m2doc.generator.M2DocEvaluator.caseTemplate(M2DocEvaluator.java:298)
-	at org.obeonetwork.m2doc.generator.M2DocEvaluator.caseTemplate(M2DocEvaluator.java:1)
-	at org.obeonetwork.m2doc.template.util.TemplateSwitch.doSwitch(TemplateSwitch.java:201)
+	at org.obeonetwork.m2doc.generator.M2DocEvaluator.doSwitch(M2DocEvaluator.java:1038)
+	at org.obeonetwork.m2doc.generator.M2DocEvaluator.caseDocumentTemplate(M2DocEvaluator.java:275)
+	at org.obeonetwork.m2doc.generator.M2DocEvaluator.caseDocumentTemplate(M2DocEvaluator.java:1)
+	at org.obeonetwork.m2doc.template.util.TemplateSwitch.doSwitch(TemplateSwitch.java:279)
 	at org.eclipse.emf.ecore.util.Switch.doSwitch(Switch.java:53)
 	at org.eclipse.emf.ecore.util.Switch.doSwitch(Switch.java:69)
-	at org.obeonetwork.m2doc.generator.M2DocEvaluator.doSwitch(M2DocEvaluator.java:865)
-	at org.obeonetwork.m2doc.generator.M2DocEvaluator.caseDocumentTemplate(M2DocEvaluator.java:260)
-	at org.obeonetwork.m2doc.generator.M2DocEvaluator.caseDocumentTemplate(M2DocEvaluator.java:1)
-	at org.obeonetwork.m2doc.template.util.TemplateSwitch.doSwitch(TemplateSwitch.java:246)
-	at org.eclipse.emf.ecore.util.Switch.doSwitch(Switch.java:53)
-	at org.eclipse.emf.ecore.util.Switch.doSwitch(Switch.java:69)
-	at org.obeonetwork.m2doc.generator.M2DocEvaluator.doSwitch(M2DocEvaluator.java:865)
-	at org.obeonetwork.m2doc.generator.M2DocEvaluator.generate(M2DocEvaluator.java:253)
-	at org.obeonetwork.m2doc.util.M2DocUtils.generate(M2DocUtils.java:707)
-	at org.obeonetwork.m2doc.tests.AbstractTemplatesTestSuite.prepareoutputAndGenerate(AbstractTemplatesTestSuite.java:402)
-	at org.obeonetwork.m2doc.tests.AbstractTemplatesTestSuite.generation(AbstractTemplatesTestSuite.java:324)
-	at sun.reflect.NativeMethodAccessorImpl.invoke0(Native Method)
-	at sun.reflect.NativeMethodAccessorImpl.invoke(NativeMethodAccessorImpl.java:62)
+	at org.obeonetwork.m2doc.generator.M2DocEvaluator.doSwitch(M2DocEvaluator.java:1038)
+	at org.obeonetwork.m2doc.generator.M2DocEvaluator.generate(M2DocEvaluator.java:264)
+	at org.obeonetwork.m2doc.util.M2DocUtils.generate(M2DocUtils.java:712)
+	at org.obeonetwork.m2doc.tests.AbstractTemplatesTestSuite.prepareoutputAndGenerate(AbstractTemplatesTestSuite.java:459)
+	at org.obeonetwork.m2doc.tests.AbstractTemplatesTestSuite.generation(AbstractTemplatesTestSuite.java:369)
+	at sun.reflect.GeneratedMethodAccessor107.invoke(Unknown Source)
 	at sun.reflect.DelegatingMethodAccessorImpl.invoke(DelegatingMethodAccessorImpl.java:43)
 	at java.lang.reflect.Method.invoke(Method.java:498)
 	at org.junit.runners.model.FrameworkMethod$1.runReflectiveCall(FrameworkMethod.java:50)
 	at org.junit.internal.runners.model.ReflectiveCallable.run(ReflectiveCallable.java:12)
 	at org.junit.runners.model.FrameworkMethod.invokeExplosively(FrameworkMethod.java:47)
 	at org.junit.internal.runners.statements.InvokeMethod.evaluate(InvokeMethod.java:17)
+	at org.junit.internal.runners.statements.RunAfters.evaluate(RunAfters.java:27)
 	at org.junit.runners.ParentRunner.runLeaf(ParentRunner.java:325)
 	at org.junit.runners.BlockJUnit4ClassRunner.runChild(BlockJUnit4ClassRunner.java:78)
 	at org.junit.runners.BlockJUnit4ClassRunner.runChild(BlockJUnit4ClassRunner.java:57)
@@ -129,17 +123,25 @@
 	at org.junit.internal.runners.statements.RunBefores.evaluate(RunBefores.java:26)
 	at org.junit.internal.runners.statements.RunAfters.evaluate(RunAfters.java:27)
 	at org.junit.runners.ParentRunner.run(ParentRunner.java:363)
+	at org.junit.runners.Suite.runChild(Suite.java:128)
+	at org.junit.runners.Suite.runChild(Suite.java:27)
+	at org.junit.runners.ParentRunner$3.run(ParentRunner.java:290)
+	at org.junit.runners.ParentRunner$1.schedule(ParentRunner.java:71)
+	at org.junit.runners.ParentRunner.runChildren(ParentRunner.java:288)
+	at org.junit.runners.ParentRunner.access$000(ParentRunner.java:58)
+	at org.junit.runners.ParentRunner$2.evaluate(ParentRunner.java:268)
+	at org.junit.runners.ParentRunner.run(ParentRunner.java:363)
 	at org.eclipse.jdt.internal.junit4.runner.JUnit4TestReference.run(JUnit4TestReference.java:86)
 	at org.eclipse.jdt.internal.junit.runner.TestExecution.run(TestExecution.java:38)
-	at org.eclipse.jdt.internal.junit.runner.RemoteTestRunner.runTests(RemoteTestRunner.java:539)
-	at org.eclipse.jdt.internal.junit.runner.RemoteTestRunner.runTests(RemoteTestRunner.java:761)
-	at org.eclipse.jdt.internal.junit.runner.RemoteTestRunner.run(RemoteTestRunner.java:461)
+	at org.eclipse.jdt.internal.junit.runner.RemoteTestRunner.runTests(RemoteTestRunner.java:538)
+	at org.eclipse.jdt.internal.junit.runner.RemoteTestRunner.runTests(RemoteTestRunner.java:760)
+	at org.eclipse.jdt.internal.junit.runner.RemoteTestRunner.run(RemoteTestRunner.java:460)
 	at org.eclipse.pde.internal.junit.runtime.RemotePluginTestRunner.main(RemotePluginTestRunner.java:181)
 	at org.eclipse.pde.internal.junit.runtime.PlatformUITestHarness.lambda$0(PlatformUITestHarness.java:43)
 	at org.eclipse.swt.widgets.RunnableLock.run(RunnableLock.java:37)
 	at org.eclipse.swt.widgets.Synchronizer.runAsyncMessages(Synchronizer.java:182)
-	at org.eclipse.swt.widgets.Display.runAsyncMessages(Display.java:4497)
-	at org.eclipse.swt.widgets.Display.readAndDispatch(Display.java:4110)
+	at org.eclipse.swt.widgets.Display.runAsyncMessages(Display.java:4577)
+	at org.eclipse.swt.widgets.Display.readAndDispatch(Display.java:4186)
 	at org.eclipse.e4.ui.internal.workbench.swt.PartRenderingEngine$5.run(PartRenderingEngine.java:1150)
 	at org.eclipse.core.databinding.observable.Realm.runWithDefault(Realm.java:336)
 	at org.eclipse.e4.ui.internal.workbench.swt.PartRenderingEngine.run(PartRenderingEngine.java:1039)

</xml_diff>

<commit_message>
Moving from 2.0.0 to 2.0.1.
</commit_message>
<xml_diff>
--- a/tests/org.obeonetwork.m2doc.cdo.tests/resources/serverWithAuthentication/noServer/noServer-expected-generation.docx
+++ b/tests/org.obeonetwork.m2doc.cdo.tests/resources/serverWithAuthentication/noServer/noServer-expected-generation.docx
@@ -55,7 +55,7 @@
           <w:b w:val="true"/>
           <w:color w:val="FFA500"/>
         </w:rPr>
-        <w:t>aqlFeatureAccess(org.eclipse.emf.ecore.EObject,java.lang.String) with arguments [org.eclipse.emf.ecore.impl.EObjectImpl@3c72031c (eProxyURI: cdo://5ef25598-0af9-4436-b7df-5764732e4c0b/anydsl.ecore#L3), name] failed:
+        <w:t>aqlFeatureAccess(org.eclipse.emf.ecore.EObject,java.lang.String) with arguments [org.eclipse.emf.ecore.impl.EObjectImpl@1bd5577e (eProxyURI: cdo://5ef25598-0af9-4436-b7df-5764732e4c0b/anydsl.ecore#L3), name] failed:
 	Feature name not found in EClass EObject
 org.eclipse.acceleo.query.runtime.AcceleoQueryEvaluationException: Feature name not found in EClass EObject
 	at org.eclipse.acceleo.query.services.EObjectServices.aqlFeatureAccess(EObjectServices.java:1575)
@@ -74,29 +74,29 @@
 	at org.eclipse.emf.ecore.util.Switch.doSwitch(Switch.java:69)
 	at org.eclipse.acceleo.query.parser.AstEvaluator.eval(AstEvaluator.java:112)
 	at org.eclipse.acceleo.query.runtime.impl.QueryEvaluationEngine.eval(QueryEvaluationEngine.java:52)
-	at org.obeonetwork.m2doc.generator.M2DocEvaluator.caseQuery(M2DocEvaluator.java:543)
+	at org.obeonetwork.m2doc.generator.M2DocEvaluator.caseQuery(M2DocEvaluator.java:555)
 	at org.obeonetwork.m2doc.generator.M2DocEvaluator.caseQuery(M2DocEvaluator.java:1)
 	at org.obeonetwork.m2doc.template.util.TemplateSwitch.doSwitch(TemplateSwitch.java:186)
 	at org.eclipse.emf.ecore.util.Switch.doSwitch(Switch.java:53)
 	at org.eclipse.emf.ecore.util.Switch.doSwitch(Switch.java:69)
-	at org.obeonetwork.m2doc.generator.M2DocEvaluator.doSwitch(M2DocEvaluator.java:1084)
-	at org.obeonetwork.m2doc.generator.M2DocEvaluator.caseBlock(M2DocEvaluator.java:1300)
+	at org.obeonetwork.m2doc.generator.M2DocEvaluator.doSwitch(M2DocEvaluator.java:1096)
+	at org.obeonetwork.m2doc.generator.M2DocEvaluator.caseBlock(M2DocEvaluator.java:1305)
 	at org.obeonetwork.m2doc.generator.M2DocEvaluator.caseBlock(M2DocEvaluator.java:1)
 	at org.obeonetwork.m2doc.template.util.TemplateSwitch.doSwitch(TemplateSwitch.java:199)
 	at org.eclipse.emf.ecore.util.Switch.doSwitch(Switch.java:53)
 	at org.eclipse.emf.ecore.util.Switch.doSwitch(Switch.java:69)
-	at org.obeonetwork.m2doc.generator.M2DocEvaluator.doSwitch(M2DocEvaluator.java:1084)
-	at org.obeonetwork.m2doc.generator.M2DocEvaluator.caseDocumentTemplate(M2DocEvaluator.java:278)
+	at org.obeonetwork.m2doc.generator.M2DocEvaluator.doSwitch(M2DocEvaluator.java:1096)
+	at org.obeonetwork.m2doc.generator.M2DocEvaluator.caseDocumentTemplate(M2DocEvaluator.java:283)
 	at org.obeonetwork.m2doc.generator.M2DocEvaluator.caseDocumentTemplate(M2DocEvaluator.java:1)
 	at org.obeonetwork.m2doc.template.util.TemplateSwitch.doSwitch(TemplateSwitch.java:279)
 	at org.eclipse.emf.ecore.util.Switch.doSwitch(Switch.java:53)
 	at org.eclipse.emf.ecore.util.Switch.doSwitch(Switch.java:69)
-	at org.obeonetwork.m2doc.generator.M2DocEvaluator.doSwitch(M2DocEvaluator.java:1084)
-	at org.obeonetwork.m2doc.generator.M2DocEvaluator.generate(M2DocEvaluator.java:267)
+	at org.obeonetwork.m2doc.generator.M2DocEvaluator.doSwitch(M2DocEvaluator.java:1096)
+	at org.obeonetwork.m2doc.generator.M2DocEvaluator.generate(M2DocEvaluator.java:272)
 	at org.obeonetwork.m2doc.util.M2DocUtils.generate(M2DocUtils.java:694)
-	at org.obeonetwork.m2doc.tests.AbstractTemplatesTestSuite.prepareoutputAndGenerate(AbstractTemplatesTestSuite.java:476)
-	at org.obeonetwork.m2doc.tests.AbstractTemplatesTestSuite.generation(AbstractTemplatesTestSuite.java:385)
-	at sun.reflect.GeneratedMethodAccessor111.invoke(Unknown Source)
+	at org.obeonetwork.m2doc.tests.AbstractTemplatesTestSuite.prepareoutputAndGenerate(AbstractTemplatesTestSuite.java:480)
+	at org.obeonetwork.m2doc.tests.AbstractTemplatesTestSuite.generation(AbstractTemplatesTestSuite.java:389)
+	at sun.reflect.GeneratedMethodAccessor107.invoke(Unknown Source)
 	at sun.reflect.DelegatingMethodAccessorImpl.invoke(DelegatingMethodAccessorImpl.java:43)
 	at java.lang.reflect.Method.invoke(Method.java:498)
 	at org.junit.runners.model.FrameworkMethod$1.runReflectiveCall(FrameworkMethod.java:50)

</xml_diff>

<commit_message>
Moving from 2.0.1 to 2.0.2.
</commit_message>
<xml_diff>
--- a/tests/org.obeonetwork.m2doc.cdo.tests/resources/serverWithAuthentication/noServer/noServer-expected-generation.docx
+++ b/tests/org.obeonetwork.m2doc.cdo.tests/resources/serverWithAuthentication/noServer/noServer-expected-generation.docx
@@ -55,7 +55,7 @@
           <w:b w:val="true"/>
           <w:color w:val="FFA500"/>
         </w:rPr>
-        <w:t>aqlFeatureAccess(org.eclipse.emf.ecore.EObject,java.lang.String) with arguments [org.eclipse.emf.ecore.impl.EObjectImpl@1bd5577e (eProxyURI: cdo://5ef25598-0af9-4436-b7df-5764732e4c0b/anydsl.ecore#L3), name] failed:
+        <w:t>aqlFeatureAccess(org.eclipse.emf.ecore.EObject,java.lang.String) with arguments [org.eclipse.emf.ecore.impl.EObjectImpl@2a292566 (eProxyURI: cdo://5ef25598-0af9-4436-b7df-5764732e4c0b/anydsl.ecore#L3), name] failed:
 	Feature name not found in EClass EObject
 org.eclipse.acceleo.query.runtime.AcceleoQueryEvaluationException: Feature name not found in EClass EObject
 	at org.eclipse.acceleo.query.services.EObjectServices.aqlFeatureAccess(EObjectServices.java:1575)
@@ -74,29 +74,29 @@
 	at org.eclipse.emf.ecore.util.Switch.doSwitch(Switch.java:69)
 	at org.eclipse.acceleo.query.parser.AstEvaluator.eval(AstEvaluator.java:112)
 	at org.eclipse.acceleo.query.runtime.impl.QueryEvaluationEngine.eval(QueryEvaluationEngine.java:52)
-	at org.obeonetwork.m2doc.generator.M2DocEvaluator.caseQuery(M2DocEvaluator.java:555)
+	at org.obeonetwork.m2doc.generator.M2DocEvaluator.caseQuery(M2DocEvaluator.java:559)
 	at org.obeonetwork.m2doc.generator.M2DocEvaluator.caseQuery(M2DocEvaluator.java:1)
 	at org.obeonetwork.m2doc.template.util.TemplateSwitch.doSwitch(TemplateSwitch.java:186)
 	at org.eclipse.emf.ecore.util.Switch.doSwitch(Switch.java:53)
 	at org.eclipse.emf.ecore.util.Switch.doSwitch(Switch.java:69)
-	at org.obeonetwork.m2doc.generator.M2DocEvaluator.doSwitch(M2DocEvaluator.java:1096)
-	at org.obeonetwork.m2doc.generator.M2DocEvaluator.caseBlock(M2DocEvaluator.java:1305)
+	at org.obeonetwork.m2doc.generator.M2DocEvaluator.doSwitch(M2DocEvaluator.java:1216)
+	at org.obeonetwork.m2doc.generator.M2DocEvaluator.caseBlock(M2DocEvaluator.java:1425)
 	at org.obeonetwork.m2doc.generator.M2DocEvaluator.caseBlock(M2DocEvaluator.java:1)
 	at org.obeonetwork.m2doc.template.util.TemplateSwitch.doSwitch(TemplateSwitch.java:199)
 	at org.eclipse.emf.ecore.util.Switch.doSwitch(Switch.java:53)
 	at org.eclipse.emf.ecore.util.Switch.doSwitch(Switch.java:69)
-	at org.obeonetwork.m2doc.generator.M2DocEvaluator.doSwitch(M2DocEvaluator.java:1096)
-	at org.obeonetwork.m2doc.generator.M2DocEvaluator.caseDocumentTemplate(M2DocEvaluator.java:283)
+	at org.obeonetwork.m2doc.generator.M2DocEvaluator.doSwitch(M2DocEvaluator.java:1216)
+	at org.obeonetwork.m2doc.generator.M2DocEvaluator.caseDocumentTemplate(M2DocEvaluator.java:287)
 	at org.obeonetwork.m2doc.generator.M2DocEvaluator.caseDocumentTemplate(M2DocEvaluator.java:1)
 	at org.obeonetwork.m2doc.template.util.TemplateSwitch.doSwitch(TemplateSwitch.java:279)
 	at org.eclipse.emf.ecore.util.Switch.doSwitch(Switch.java:53)
 	at org.eclipse.emf.ecore.util.Switch.doSwitch(Switch.java:69)
-	at org.obeonetwork.m2doc.generator.M2DocEvaluator.doSwitch(M2DocEvaluator.java:1096)
-	at org.obeonetwork.m2doc.generator.M2DocEvaluator.generate(M2DocEvaluator.java:272)
+	at org.obeonetwork.m2doc.generator.M2DocEvaluator.doSwitch(M2DocEvaluator.java:1216)
+	at org.obeonetwork.m2doc.generator.M2DocEvaluator.generate(M2DocEvaluator.java:276)
 	at org.obeonetwork.m2doc.util.M2DocUtils.generate(M2DocUtils.java:694)
 	at org.obeonetwork.m2doc.tests.AbstractTemplatesTestSuite.prepareoutputAndGenerate(AbstractTemplatesTestSuite.java:480)
 	at org.obeonetwork.m2doc.tests.AbstractTemplatesTestSuite.generation(AbstractTemplatesTestSuite.java:389)
-	at sun.reflect.GeneratedMethodAccessor107.invoke(Unknown Source)
+	at sun.reflect.GeneratedMethodAccessor111.invoke(Unknown Source)
 	at sun.reflect.DelegatingMethodAccessorImpl.invoke(DelegatingMethodAccessorImpl.java:43)
 	at java.lang.reflect.Method.invoke(Method.java:498)
 	at org.junit.runners.model.FrameworkMethod$1.runReflectiveCall(FrameworkMethod.java:50)

</xml_diff>

<commit_message>
Added new target platforms.
</commit_message>
<xml_diff>
--- a/tests/org.obeonetwork.m2doc.cdo.tests/resources/serverWithAuthentication/noServer/noServer-expected-generation.docx
+++ b/tests/org.obeonetwork.m2doc.cdo.tests/resources/serverWithAuthentication/noServer/noServer-expected-generation.docx
@@ -55,119 +55,7 @@
           <w:b w:val="true"/>
           <w:color w:val="FFA500"/>
         </w:rPr>
-        <w:t>aqlFeatureAccess(org.eclipse.emf.ecore.EObject,java.lang.String) with arguments [org.eclipse.emf.ecore.impl.EObjectImpl@2a292566 (eProxyURI: cdo://5ef25598-0af9-4436-b7df-5764732e4c0b/anydsl.ecore#L3), name] failed:
-	Feature name not found in EClass EObject
-org.eclipse.acceleo.query.runtime.AcceleoQueryEvaluationException: Feature name not found in EClass EObject
-	at org.eclipse.acceleo.query.services.EObjectServices.aqlFeatureAccess(EObjectServices.java:1575)
-	at sun.reflect.NativeMethodAccessorImpl.invoke0(Native Method)
-	at sun.reflect.NativeMethodAccessorImpl.invoke(NativeMethodAccessorImpl.java:62)
-	at sun.reflect.DelegatingMethodAccessorImpl.invoke(DelegatingMethodAccessorImpl.java:43)
-	at java.lang.reflect.Method.invoke(Method.java:498)
-	at org.eclipse.acceleo.query.runtime.impl.JavaMethodService.internalInvoke(JavaMethodService.java:163)
-	at org.eclipse.acceleo.query.runtime.impl.AbstractService.invoke(AbstractService.java:136)
-	at org.eclipse.acceleo.query.runtime.impl.EvaluationServices.callService(EvaluationServices.java:129)
-	at org.eclipse.acceleo.query.runtime.impl.EvaluationServices.call(EvaluationServices.java:168)
-	at org.eclipse.acceleo.query.runtime.impl.EvaluationServices.callOrApply(EvaluationServices.java:204)
-	at org.eclipse.acceleo.query.parser.AstEvaluator.caseCall(AstEvaluator.java:192)
-	at org.eclipse.acceleo.query.ast.util.AstSwitch.doSwitch(AstSwitch.java:118)
-	at org.eclipse.emf.ecore.util.Switch.doSwitch(Switch.java:53)
-	at org.eclipse.emf.ecore.util.Switch.doSwitch(Switch.java:69)
-	at org.eclipse.acceleo.query.parser.AstEvaluator.eval(AstEvaluator.java:112)
-	at org.eclipse.acceleo.query.runtime.impl.QueryEvaluationEngine.eval(QueryEvaluationEngine.java:52)
-	at org.obeonetwork.m2doc.generator.M2DocEvaluator.caseQuery(M2DocEvaluator.java:559)
-	at org.obeonetwork.m2doc.generator.M2DocEvaluator.caseQuery(M2DocEvaluator.java:1)
-	at org.obeonetwork.m2doc.template.util.TemplateSwitch.doSwitch(TemplateSwitch.java:186)
-	at org.eclipse.emf.ecore.util.Switch.doSwitch(Switch.java:53)
-	at org.eclipse.emf.ecore.util.Switch.doSwitch(Switch.java:69)
-	at org.obeonetwork.m2doc.generator.M2DocEvaluator.doSwitch(M2DocEvaluator.java:1216)
-	at org.obeonetwork.m2doc.generator.M2DocEvaluator.caseBlock(M2DocEvaluator.java:1425)
-	at org.obeonetwork.m2doc.generator.M2DocEvaluator.caseBlock(M2DocEvaluator.java:1)
-	at org.obeonetwork.m2doc.template.util.TemplateSwitch.doSwitch(TemplateSwitch.java:199)
-	at org.eclipse.emf.ecore.util.Switch.doSwitch(Switch.java:53)
-	at org.eclipse.emf.ecore.util.Switch.doSwitch(Switch.java:69)
-	at org.obeonetwork.m2doc.generator.M2DocEvaluator.doSwitch(M2DocEvaluator.java:1216)
-	at org.obeonetwork.m2doc.generator.M2DocEvaluator.caseDocumentTemplate(M2DocEvaluator.java:287)
-	at org.obeonetwork.m2doc.generator.M2DocEvaluator.caseDocumentTemplate(M2DocEvaluator.java:1)
-	at org.obeonetwork.m2doc.template.util.TemplateSwitch.doSwitch(TemplateSwitch.java:279)
-	at org.eclipse.emf.ecore.util.Switch.doSwitch(Switch.java:53)
-	at org.eclipse.emf.ecore.util.Switch.doSwitch(Switch.java:69)
-	at org.obeonetwork.m2doc.generator.M2DocEvaluator.doSwitch(M2DocEvaluator.java:1216)
-	at org.obeonetwork.m2doc.generator.M2DocEvaluator.generate(M2DocEvaluator.java:276)
-	at org.obeonetwork.m2doc.util.M2DocUtils.generate(M2DocUtils.java:694)
-	at org.obeonetwork.m2doc.tests.AbstractTemplatesTestSuite.prepareoutputAndGenerate(AbstractTemplatesTestSuite.java:480)
-	at org.obeonetwork.m2doc.tests.AbstractTemplatesTestSuite.generation(AbstractTemplatesTestSuite.java:389)
-	at sun.reflect.GeneratedMethodAccessor111.invoke(Unknown Source)
-	at sun.reflect.DelegatingMethodAccessorImpl.invoke(DelegatingMethodAccessorImpl.java:43)
-	at java.lang.reflect.Method.invoke(Method.java:498)
-	at org.junit.runners.model.FrameworkMethod$1.runReflectiveCall(FrameworkMethod.java:50)
-	at org.junit.internal.runners.model.ReflectiveCallable.run(ReflectiveCallable.java:12)
-	at org.junit.runners.model.FrameworkMethod.invokeExplosively(FrameworkMethod.java:47)
-	at org.junit.internal.runners.statements.InvokeMethod.evaluate(InvokeMethod.java:17)
-	at org.junit.internal.runners.statements.RunAfters.evaluate(RunAfters.java:27)
-	at org.junit.runners.ParentRunner.runLeaf(ParentRunner.java:325)
-	at org.junit.runners.BlockJUnit4ClassRunner.runChild(BlockJUnit4ClassRunner.java:78)
-	at org.junit.runners.BlockJUnit4ClassRunner.runChild(BlockJUnit4ClassRunner.java:57)
-	at org.junit.runners.ParentRunner$3.run(ParentRunner.java:290)
-	at org.junit.runners.ParentRunner$1.schedule(ParentRunner.java:71)
-	at org.junit.runners.ParentRunner.runChildren(ParentRunner.java:288)
-	at org.junit.runners.ParentRunner.access$000(ParentRunner.java:58)
-	at org.junit.runners.ParentRunner$2.evaluate(ParentRunner.java:268)
-	at org.junit.runners.ParentRunner.run(ParentRunner.java:363)
-	at org.junit.runners.Suite.runChild(Suite.java:128)
-	at org.junit.runners.Suite.runChild(Suite.java:27)
-	at org.junit.runners.ParentRunner$3.run(ParentRunner.java:290)
-	at org.junit.runners.ParentRunner$1.schedule(ParentRunner.java:71)
-	at org.junit.runners.ParentRunner.runChildren(ParentRunner.java:288)
-	at org.junit.runners.ParentRunner.access$000(ParentRunner.java:58)
-	at org.junit.runners.ParentRunner$2.evaluate(ParentRunner.java:268)
-	at org.junit.internal.runners.statements.RunBefores.evaluate(RunBefores.java:26)
-	at org.junit.internal.runners.statements.RunAfters.evaluate(RunAfters.java:27)
-	at org.junit.runners.ParentRunner.run(ParentRunner.java:363)
-	at org.junit.runners.Suite.runChild(Suite.java:128)
-	at org.junit.runners.Suite.runChild(Suite.java:27)
-	at org.junit.runners.ParentRunner$3.run(ParentRunner.java:290)
-	at org.junit.runners.ParentRunner$1.schedule(ParentRunner.java:71)
-	at org.junit.runners.ParentRunner.runChildren(ParentRunner.java:288)
-	at org.junit.runners.ParentRunner.access$000(ParentRunner.java:58)
-	at org.junit.runners.ParentRunner$2.evaluate(ParentRunner.java:268)
-	at org.junit.runners.ParentRunner.run(ParentRunner.java:363)
-	at org.eclipse.jdt.internal.junit4.runner.JUnit4TestReference.run(JUnit4TestReference.java:86)
-	at org.eclipse.jdt.internal.junit.runner.TestExecution.run(TestExecution.java:38)
-	at org.eclipse.jdt.internal.junit.runner.RemoteTestRunner.runTests(RemoteTestRunner.java:538)
-	at org.eclipse.jdt.internal.junit.runner.RemoteTestRunner.runTests(RemoteTestRunner.java:760)
-	at org.eclipse.jdt.internal.junit.runner.RemoteTestRunner.run(RemoteTestRunner.java:460)
-	at org.eclipse.pde.internal.junit.runtime.RemotePluginTestRunner.main(RemotePluginTestRunner.java:181)
-	at org.eclipse.pde.internal.junit.runtime.PlatformUITestHarness.lambda$0(PlatformUITestHarness.java:43)
-	at org.eclipse.swt.widgets.RunnableLock.run(RunnableLock.java:37)
-	at org.eclipse.swt.widgets.Synchronizer.runAsyncMessages(Synchronizer.java:182)
-	at org.eclipse.swt.widgets.Display.runAsyncMessages(Display.java:4577)
-	at org.eclipse.swt.widgets.Display.readAndDispatch(Display.java:4186)
-	at org.eclipse.e4.ui.internal.workbench.swt.PartRenderingEngine$5.run(PartRenderingEngine.java:1150)
-	at org.eclipse.core.databinding.observable.Realm.runWithDefault(Realm.java:336)
-	at org.eclipse.e4.ui.internal.workbench.swt.PartRenderingEngine.run(PartRenderingEngine.java:1039)
-	at org.eclipse.e4.ui.internal.workbench.E4Workbench.createAndRunUI(E4Workbench.java:153)
-	at org.eclipse.ui.internal.Workbench.lambda$3(Workbench.java:680)
-	at org.eclipse.core.databinding.observable.Realm.runWithDefault(Realm.java:336)
-	at org.eclipse.ui.internal.Workbench.createAndRunWorkbench(Workbench.java:594)
-	at org.eclipse.ui.PlatformUI.createAndRunWorkbench(PlatformUI.java:148)
-	at org.eclipse.ui.internal.ide.application.IDEApplication.start(IDEApplication.java:151)
-	at org.eclipse.pde.internal.junit.runtime.NonUIThreadTestApplication.runApp(NonUIThreadTestApplication.java:52)
-	at org.eclipse.pde.internal.junit.runtime.UITestApplication.runApp(UITestApplication.java:43)
-	at org.eclipse.pde.internal.junit.runtime.NonUIThreadTestApplication.start(NonUIThreadTestApplication.java:46)
-	at org.eclipse.equinox.internal.app.EclipseAppHandle.run(EclipseAppHandle.java:196)
-	at org.eclipse.core.runtime.internal.adaptor.EclipseAppLauncher.runApplication(EclipseAppLauncher.java:134)
-	at org.eclipse.core.runtime.internal.adaptor.EclipseAppLauncher.start(EclipseAppLauncher.java:104)
-	at org.eclipse.core.runtime.adaptor.EclipseStarter.run(EclipseStarter.java:388)
-	at org.eclipse.core.runtime.adaptor.EclipseStarter.run(EclipseStarter.java:243)
-	at sun.reflect.NativeMethodAccessorImpl.invoke0(Native Method)
-	at sun.reflect.NativeMethodAccessorImpl.invoke(NativeMethodAccessorImpl.java:62)
-	at sun.reflect.DelegatingMethodAccessorImpl.invoke(DelegatingMethodAccessorImpl.java:43)
-	at java.lang.reflect.Method.invoke(Method.java:498)
-	at org.eclipse.equinox.launcher.Main.invokeFramework(Main.java:653)
-	at org.eclipse.equinox.launcher.Main.basicRun(Main.java:590)
-	at org.eclipse.equinox.launcher.Main.run(Main.java:1499)
-	at org.eclipse.equinox.launcher.Main.main(Main.java:1472)
-</w:t>
+        <w:t>Feature name not found in EClass EObject</w:t>
         <w:br/>
       </w:r>
     </w:p>

</xml_diff>